<commit_message>
I think i succeeded to fix fun_gg_boxplot dealing with NA n°3
</commit_message>
<xml_diff>
--- a/cute_checks.docx
+++ b/cute_checks.docx
@@ -2976,7 +2976,23 @@
             <w:noProof/>
             <w:lang w:val="en-GB"/>
           </w:rPr>
-          <w:t xml:space="preserve">fun_gg_scatter() #### </w:t>
+          <w:t>fun_gg_scat</w:t>
+        </w:r>
+        <w:r>
+          <w:rPr>
+            <w:rStyle w:val="Lienhypertexte"/>
+            <w:noProof/>
+            <w:lang w:val="en-GB"/>
+          </w:rPr>
+          <w:t>t</w:t>
+        </w:r>
+        <w:r>
+          <w:rPr>
+            <w:rStyle w:val="Lienhypertexte"/>
+            <w:noProof/>
+            <w:lang w:val="en-GB"/>
+          </w:rPr>
+          <w:t xml:space="preserve">er() #### </w:t>
         </w:r>
         <w:r>
           <w:rPr>
@@ -3140,7 +3156,23 @@
             <w:noProof/>
             <w:lang w:val="en-GB"/>
           </w:rPr>
-          <w:t xml:space="preserve">fun_gg_boxplot() #### </w:t>
+          <w:t>fun_gg_bo</w:t>
+        </w:r>
+        <w:r>
+          <w:rPr>
+            <w:rStyle w:val="Lienhypertexte"/>
+            <w:noProof/>
+            <w:lang w:val="en-GB"/>
+          </w:rPr>
+          <w:t>x</w:t>
+        </w:r>
+        <w:r>
+          <w:rPr>
+            <w:rStyle w:val="Lienhypertexte"/>
+            <w:noProof/>
+            <w:lang w:val="en-GB"/>
+          </w:rPr>
+          <w:t xml:space="preserve">plot() #### </w:t>
         </w:r>
         <w:r>
           <w:rPr>
@@ -13280,7 +13312,7 @@
           <w:szCs w:val="18"/>
           <w:lang w:val="en-US"/>
         </w:rPr>
-        <w:t>NULL</w:t>
+        <w:t>7</w:t>
       </w:r>
       <w:r>
         <w:rPr>
@@ -21402,7 +21434,29 @@
           <w:szCs w:val="18"/>
           <w:lang w:val="en-US"/>
         </w:rPr>
-        <w:t xml:space="preserve"> &lt;- data.frame(Time = c(rnorm(20), rnorm(20) + 2), Group1 = rep(c("G", "H"), each = 10), Group2 = rep(c("A", "B"), time = 10)) ; </w:t>
+        <w:t xml:space="preserve"> &lt;- data.frame(Time = c(rnorm(</w:t>
+      </w:r>
+      <w:r>
+        <w:rPr>
+          <w:rFonts w:ascii="Courier New" w:hAnsi="Courier New" w:cs="Courier New"/>
+          <w:bCs/>
+          <w:i/>
+          <w:sz w:val="18"/>
+          <w:szCs w:val="18"/>
+          <w:lang w:val="en-US"/>
+        </w:rPr>
+        <w:t>10), rnorm(1</w:t>
+      </w:r>
+      <w:r>
+        <w:rPr>
+          <w:rFonts w:ascii="Courier New" w:hAnsi="Courier New" w:cs="Courier New"/>
+          <w:bCs/>
+          <w:i/>
+          <w:sz w:val="18"/>
+          <w:szCs w:val="18"/>
+          <w:lang w:val="en-US"/>
+        </w:rPr>
+        <w:t xml:space="preserve">0) + 2), Group1 = rep(c("G", "H"), each = 10), Group2 = rep(c("A", "B"), time = 10)) ; </w:t>
       </w:r>
       <w:r>
         <w:rPr>
@@ -21446,29 +21500,7 @@
           <w:szCs w:val="18"/>
           <w:lang w:val="en-US"/>
         </w:rPr>
-        <w:t xml:space="preserve"> ; </w:t>
-      </w:r>
-      <w:r>
-        <w:rPr>
-          <w:rFonts w:ascii="Courier New" w:hAnsi="Courier New" w:cs="Courier New"/>
-          <w:bCs/>
-          <w:i/>
-          <w:sz w:val="18"/>
-          <w:szCs w:val="18"/>
-          <w:lang w:val="en-US"/>
-        </w:rPr>
-        <w:t>obs1$Time[1:</w:t>
-      </w:r>
-      <w:r>
-        <w:rPr>
-          <w:rFonts w:ascii="Courier New" w:hAnsi="Courier New" w:cs="Courier New"/>
-          <w:bCs/>
-          <w:i/>
-          <w:sz w:val="18"/>
-          <w:szCs w:val="18"/>
-          <w:lang w:val="en-US"/>
-        </w:rPr>
-        <w:t>2</w:t>
+        <w:t xml:space="preserve"> ; obs1$Time[1:1</w:t>
       </w:r>
       <w:r>
         <w:rPr>
@@ -22424,7 +22456,7 @@
           <w:u w:val="single"/>
           <w:lang w:val="en-US"/>
         </w:rPr>
-        <w:t xml:space="preserve"> with tidy dots &amp; </w:t>
+        <w:t xml:space="preserve"> with </w:t>
       </w:r>
       <w:r>
         <w:rPr>
@@ -22436,7 +22468,19 @@
           <w:u w:val="single"/>
           <w:lang w:val="en-US"/>
         </w:rPr>
-        <w:t>WITHOUT NA</w:t>
+        <w:t>jitter</w:t>
+      </w:r>
+      <w:r>
+        <w:rPr>
+          <w:rFonts w:ascii="Courier New" w:hAnsi="Courier New" w:cs="Courier New"/>
+          <w:bCs/>
+          <w:i/>
+          <w:sz w:val="18"/>
+          <w:szCs w:val="18"/>
+          <w:u w:val="single"/>
+          <w:lang w:val="en-US"/>
+        </w:rPr>
+        <w:t xml:space="preserve"> dots &amp; WITHOUT NA</w:t>
       </w:r>
     </w:p>
     <w:p>
@@ -22464,6 +22508,7 @@
           <w:lang w:val="en-US"/>
         </w:rPr>
       </w:pPr>
+      <w:bookmarkStart w:id="38" w:name="_GoBack"/>
       <w:r>
         <w:rPr>
           <w:rFonts w:ascii="Courier New" w:hAnsi="Courier New" w:cs="Courier New"/>
@@ -22484,7 +22529,29 @@
           <w:szCs w:val="18"/>
           <w:lang w:val="en-US"/>
         </w:rPr>
-        <w:t xml:space="preserve"> &lt;- data.frame(Time = c(rnorm(20), rnorm(20) + 2), Group1 = rep(c("G", "H"), each = 10), Group2 = rep(c("A", "B"), time = 10)) ;  </w:t>
+        <w:t xml:space="preserve"> &lt;- data.frame(Time = c(rnorm(</w:t>
+      </w:r>
+      <w:r>
+        <w:rPr>
+          <w:rFonts w:ascii="Courier New" w:hAnsi="Courier New" w:cs="Courier New"/>
+          <w:bCs/>
+          <w:i/>
+          <w:sz w:val="18"/>
+          <w:szCs w:val="18"/>
+          <w:lang w:val="en-US"/>
+        </w:rPr>
+        <w:t>10), rnorm(1</w:t>
+      </w:r>
+      <w:r>
+        <w:rPr>
+          <w:rFonts w:ascii="Courier New" w:hAnsi="Courier New" w:cs="Courier New"/>
+          <w:bCs/>
+          <w:i/>
+          <w:sz w:val="18"/>
+          <w:szCs w:val="18"/>
+          <w:lang w:val="en-US"/>
+        </w:rPr>
+        <w:t xml:space="preserve">0) + 2), Group1 = rep(c("G", "H"), each = 10), Group2 = rep(c("A", "B"), time = 10)) ;  </w:t>
       </w:r>
       <w:r>
         <w:rPr>
@@ -22983,6 +23050,85 @@
         </w:rPr>
         <w:t>"dot.categ.legend.name"</w:t>
       </w:r>
+      <w:r>
+        <w:rPr>
+          <w:rFonts w:ascii="Courier New" w:hAnsi="Courier New" w:cs="Courier New"/>
+          <w:bCs/>
+          <w:i/>
+          <w:sz w:val="18"/>
+          <w:szCs w:val="18"/>
+          <w:lang w:val="en-US"/>
+        </w:rPr>
+        <w:t>,</w:t>
+      </w:r>
+    </w:p>
+    <w:p>
+      <w:pPr>
+        <w:ind w:left="2268" w:hanging="567"/>
+        <w:rPr>
+          <w:rFonts w:ascii="Courier New" w:hAnsi="Courier New" w:cs="Courier New"/>
+          <w:bCs/>
+          <w:i/>
+          <w:sz w:val="18"/>
+          <w:szCs w:val="18"/>
+          <w:lang w:val="en-US"/>
+        </w:rPr>
+      </w:pPr>
+      <w:r>
+        <w:rPr>
+          <w:rFonts w:ascii="Courier New" w:hAnsi="Courier New" w:cs="Courier New"/>
+          <w:bCs/>
+          <w:i/>
+          <w:sz w:val="18"/>
+          <w:szCs w:val="18"/>
+          <w:lang w:val="en-US"/>
+        </w:rPr>
+        <w:t>L10</w:t>
+      </w:r>
+      <w:r>
+        <w:rPr>
+          <w:rFonts w:ascii="Courier New" w:hAnsi="Courier New" w:cs="Courier New"/>
+          <w:bCs/>
+          <w:i/>
+          <w:sz w:val="18"/>
+          <w:szCs w:val="18"/>
+          <w:lang w:val="en-US"/>
+        </w:rPr>
+        <w:t xml:space="preserve"> = </w:t>
+      </w:r>
+      <w:r>
+        <w:rPr>
+          <w:rFonts w:ascii="Courier New" w:hAnsi="Courier New" w:cs="Courier New"/>
+          <w:bCs/>
+          <w:i/>
+          <w:sz w:val="18"/>
+          <w:szCs w:val="18"/>
+          <w:lang w:val="en-US"/>
+        </w:rPr>
+        <w:t>"dot.</w:t>
+      </w:r>
+      <w:r>
+        <w:rPr>
+          <w:rFonts w:ascii="Courier New" w:hAnsi="Courier New" w:cs="Courier New"/>
+          <w:bCs/>
+          <w:i/>
+          <w:sz w:val="18"/>
+          <w:szCs w:val="18"/>
+          <w:lang w:val="en-US"/>
+        </w:rPr>
+        <w:t>tidy</w:t>
+      </w:r>
+      <w:r>
+        <w:rPr>
+          <w:rFonts w:ascii="Courier New" w:hAnsi="Courier New" w:cs="Courier New"/>
+          <w:bCs/>
+          <w:i/>
+          <w:sz w:val="18"/>
+          <w:szCs w:val="18"/>
+          <w:lang w:val="en-US"/>
+        </w:rPr>
+        <w:t>"</w:t>
+      </w:r>
     </w:p>
     <w:p>
       <w:pPr>
@@ -23160,262 +23306,318 @@
           <w:szCs w:val="18"/>
           <w:lang w:val="en-US"/>
         </w:rPr>
-        <w:t>L5 = list(L5.1 = NULL, L5.2 = "green", L5</w:t>
-      </w:r>
-      <w:bookmarkStart w:id="38" w:name="_GoBack"/>
-      <w:r>
-        <w:rPr>
-          <w:rFonts w:ascii="Courier New" w:hAnsi="Courier New" w:cs="Courier New"/>
-          <w:bCs/>
-          <w:i/>
-          <w:sz w:val="18"/>
-          <w:szCs w:val="18"/>
-          <w:lang w:val="en-US"/>
-        </w:rPr>
-        <w:t xml:space="preserve">.3 = c("blue", "green"), L5.4 = c("green", "blue")), </w:t>
+        <w:t xml:space="preserve">L5 = list(L5.1 = NULL, L5.2 = "green", L5.3 = c("blue", "green"), L5.4 = c("green", "blue")), </w:t>
+      </w:r>
+    </w:p>
+    <w:p>
+      <w:pPr>
+        <w:ind w:left="2268" w:hanging="567"/>
+        <w:rPr>
+          <w:rFonts w:ascii="Courier New" w:hAnsi="Courier New" w:cs="Courier New"/>
+          <w:bCs/>
+          <w:i/>
+          <w:sz w:val="18"/>
+          <w:szCs w:val="18"/>
+          <w:lang w:val="en-US"/>
+        </w:rPr>
+      </w:pPr>
+      <w:r>
+        <w:rPr>
+          <w:rFonts w:ascii="Courier New" w:hAnsi="Courier New" w:cs="Courier New"/>
+          <w:bCs/>
+          <w:i/>
+          <w:sz w:val="18"/>
+          <w:szCs w:val="18"/>
+          <w:lang w:val="en-US"/>
+        </w:rPr>
+        <w:t xml:space="preserve">L6 = list(L6.1 = "same", L6.2 = NULL, L6.3= "black", L6.4 = c("red", "brown")), </w:t>
+      </w:r>
+    </w:p>
+    <w:p>
+      <w:pPr>
+        <w:ind w:left="2268" w:hanging="567"/>
+        <w:rPr>
+          <w:rFonts w:ascii="Courier New" w:hAnsi="Courier New" w:cs="Courier New"/>
+          <w:bCs/>
+          <w:i/>
+          <w:sz w:val="18"/>
+          <w:szCs w:val="18"/>
+          <w:lang w:val="en-US"/>
+        </w:rPr>
+      </w:pPr>
+      <w:r>
+        <w:rPr>
+          <w:rFonts w:ascii="Courier New" w:hAnsi="Courier New" w:cs="Courier New"/>
+          <w:bCs/>
+          <w:i/>
+          <w:sz w:val="18"/>
+          <w:szCs w:val="18"/>
+          <w:lang w:val="en-US"/>
+        </w:rPr>
+        <w:t xml:space="preserve">L7 = list(L7.1 = c("Group1")), </w:t>
+      </w:r>
+    </w:p>
+    <w:p>
+      <w:pPr>
+        <w:ind w:left="2268" w:hanging="567"/>
+        <w:rPr>
+          <w:rFonts w:ascii="Courier New" w:hAnsi="Courier New" w:cs="Courier New"/>
+          <w:bCs/>
+          <w:i/>
+          <w:sz w:val="18"/>
+          <w:szCs w:val="18"/>
+          <w:lang w:val="en-US"/>
+        </w:rPr>
+      </w:pPr>
+      <w:r>
+        <w:rPr>
+          <w:rFonts w:ascii="Courier New" w:hAnsi="Courier New" w:cs="Courier New"/>
+          <w:bCs/>
+          <w:i/>
+          <w:sz w:val="18"/>
+          <w:szCs w:val="18"/>
+          <w:lang w:val="en-US"/>
+        </w:rPr>
+        <w:t xml:space="preserve">L8 = list(L7.1 = NULL, L7.2 = c("G", "H"), L7.3 = c("H", "G")), </w:t>
+      </w:r>
+    </w:p>
+    <w:p>
+      <w:pPr>
+        <w:ind w:left="2268" w:hanging="567"/>
+        <w:rPr>
+          <w:rFonts w:ascii="Courier New" w:hAnsi="Courier New" w:cs="Courier New"/>
+          <w:bCs/>
+          <w:i/>
+          <w:sz w:val="18"/>
+          <w:szCs w:val="18"/>
+          <w:lang w:val="en-US"/>
+        </w:rPr>
+      </w:pPr>
+      <w:r>
+        <w:rPr>
+          <w:rFonts w:ascii="Courier New" w:hAnsi="Courier New" w:cs="Courier New"/>
+          <w:bCs/>
+          <w:i/>
+          <w:sz w:val="18"/>
+          <w:szCs w:val="18"/>
+          <w:lang w:val="en-US"/>
+        </w:rPr>
+        <w:t>L9 = list(L9.1 = NULL, L9.2 = "DOT1")</w:t>
+      </w:r>
+      <w:r>
+        <w:rPr>
+          <w:rFonts w:ascii="Courier New" w:hAnsi="Courier New" w:cs="Courier New"/>
+          <w:bCs/>
+          <w:i/>
+          <w:sz w:val="18"/>
+          <w:szCs w:val="18"/>
+          <w:lang w:val="en-US"/>
+        </w:rPr>
+        <w:t>,</w:t>
+      </w:r>
+    </w:p>
+    <w:p>
+      <w:pPr>
+        <w:ind w:left="2268" w:hanging="567"/>
+        <w:rPr>
+          <w:rFonts w:ascii="Courier New" w:hAnsi="Courier New" w:cs="Courier New"/>
+          <w:bCs/>
+          <w:i/>
+          <w:sz w:val="18"/>
+          <w:szCs w:val="18"/>
+          <w:lang w:val="en-US"/>
+        </w:rPr>
+      </w:pPr>
+      <w:r>
+        <w:rPr>
+          <w:rFonts w:ascii="Courier New" w:hAnsi="Courier New" w:cs="Courier New"/>
+          <w:bCs/>
+          <w:i/>
+          <w:sz w:val="18"/>
+          <w:szCs w:val="18"/>
+          <w:lang w:val="en-US"/>
+        </w:rPr>
+        <w:t>L10 = list(L10</w:t>
+      </w:r>
+      <w:r>
+        <w:rPr>
+          <w:rFonts w:ascii="Courier New" w:hAnsi="Courier New" w:cs="Courier New"/>
+          <w:bCs/>
+          <w:i/>
+          <w:sz w:val="18"/>
+          <w:szCs w:val="18"/>
+          <w:lang w:val="en-US"/>
+        </w:rPr>
+        <w:t xml:space="preserve">.1 = </w:t>
+      </w:r>
+      <w:r>
+        <w:rPr>
+          <w:rFonts w:ascii="Courier New" w:hAnsi="Courier New" w:cs="Courier New"/>
+          <w:bCs/>
+          <w:i/>
+          <w:sz w:val="18"/>
+          <w:szCs w:val="18"/>
+          <w:lang w:val="en-US"/>
+        </w:rPr>
+        <w:t>FALSE</w:t>
+      </w:r>
+      <w:r>
+        <w:rPr>
+          <w:rFonts w:ascii="Courier New" w:hAnsi="Courier New" w:cs="Courier New"/>
+          <w:bCs/>
+          <w:i/>
+          <w:sz w:val="18"/>
+          <w:szCs w:val="18"/>
+          <w:lang w:val="en-US"/>
+        </w:rPr>
+        <w:t>)</w:t>
+      </w:r>
+    </w:p>
+    <w:p>
+      <w:pPr>
+        <w:ind w:left="1701" w:hanging="567"/>
+        <w:rPr>
+          <w:rFonts w:ascii="Courier New" w:hAnsi="Courier New" w:cs="Courier New"/>
+          <w:bCs/>
+          <w:i/>
+          <w:sz w:val="18"/>
+          <w:szCs w:val="18"/>
+          <w:lang w:val="en-US"/>
+        </w:rPr>
+      </w:pPr>
+      <w:r>
+        <w:rPr>
+          <w:rFonts w:ascii="Courier New" w:hAnsi="Courier New" w:cs="Courier New"/>
+          <w:bCs/>
+          <w:i/>
+          <w:sz w:val="18"/>
+          <w:szCs w:val="18"/>
+          <w:lang w:val="en-US"/>
+        </w:rPr>
+        <w:t>),</w:t>
+      </w:r>
+    </w:p>
+    <w:p>
+      <w:pPr>
+        <w:ind w:left="1701" w:hanging="567"/>
+        <w:rPr>
+          <w:rFonts w:ascii="Courier New" w:hAnsi="Courier New" w:cs="Courier New"/>
+          <w:bCs/>
+          <w:i/>
+          <w:sz w:val="18"/>
+          <w:szCs w:val="18"/>
+          <w:lang w:val="en-US"/>
+        </w:rPr>
+      </w:pPr>
+      <w:r>
+        <w:rPr>
+          <w:rFonts w:ascii="Courier New" w:hAnsi="Courier New" w:cs="Courier New"/>
+          <w:bCs/>
+          <w:i/>
+          <w:sz w:val="18"/>
+          <w:szCs w:val="18"/>
+          <w:lang w:val="en-US"/>
+        </w:rPr>
+        <w:t>thread.nb = 7,</w:t>
+      </w:r>
+    </w:p>
+    <w:p>
+      <w:pPr>
+        <w:ind w:left="1701" w:hanging="567"/>
+        <w:rPr>
+          <w:rFonts w:ascii="Courier New" w:hAnsi="Courier New" w:cs="Courier New"/>
+          <w:bCs/>
+          <w:i/>
+          <w:sz w:val="18"/>
+          <w:szCs w:val="18"/>
+          <w:lang w:val="en-US"/>
+        </w:rPr>
+      </w:pPr>
+      <w:r>
+        <w:rPr>
+          <w:rFonts w:ascii="Courier New" w:hAnsi="Courier New" w:cs="Courier New"/>
+          <w:bCs/>
+          <w:i/>
+          <w:sz w:val="18"/>
+          <w:szCs w:val="18"/>
+          <w:lang w:val="en-US"/>
+        </w:rPr>
+        <w:t>plot.fun = TRUE,</w:t>
+      </w:r>
+    </w:p>
+    <w:p>
+      <w:pPr>
+        <w:ind w:left="1701" w:hanging="567"/>
+        <w:rPr>
+          <w:rFonts w:ascii="Courier New" w:hAnsi="Courier New" w:cs="Courier New"/>
+          <w:bCs/>
+          <w:i/>
+          <w:sz w:val="18"/>
+          <w:szCs w:val="18"/>
+          <w:lang w:val="en-US"/>
+        </w:rPr>
+      </w:pPr>
+      <w:r>
+        <w:rPr>
+          <w:rFonts w:ascii="Courier New" w:hAnsi="Courier New" w:cs="Courier New"/>
+          <w:bCs/>
+          <w:i/>
+          <w:sz w:val="18"/>
+          <w:szCs w:val="18"/>
+          <w:lang w:val="en-US"/>
+        </w:rPr>
+        <w:t>res.path = "C:\\Users\\Gael\\Desktop\\",</w:t>
+      </w:r>
+    </w:p>
+    <w:p>
+      <w:pPr>
+        <w:ind w:left="1701" w:hanging="567"/>
+        <w:rPr>
+          <w:rFonts w:ascii="Courier New" w:hAnsi="Courier New" w:cs="Courier New"/>
+          <w:bCs/>
+          <w:i/>
+          <w:sz w:val="18"/>
+          <w:szCs w:val="18"/>
+          <w:lang w:val="en-US"/>
+        </w:rPr>
+      </w:pPr>
+      <w:r>
+        <w:rPr>
+          <w:rFonts w:ascii="Courier New" w:hAnsi="Courier New" w:cs="Courier New"/>
+          <w:bCs/>
+          <w:i/>
+          <w:sz w:val="18"/>
+          <w:szCs w:val="18"/>
+          <w:lang w:val="en-US"/>
+        </w:rPr>
+        <w:t>export = TRUE</w:t>
+      </w:r>
+    </w:p>
+    <w:p>
+      <w:pPr>
+        <w:ind w:left="1134" w:hanging="567"/>
+        <w:rPr>
+          <w:rFonts w:ascii="Courier New" w:hAnsi="Courier New" w:cs="Courier New"/>
+          <w:bCs/>
+          <w:i/>
+          <w:sz w:val="18"/>
+          <w:szCs w:val="18"/>
+          <w:lang w:val="en-US"/>
+        </w:rPr>
+      </w:pPr>
+      <w:r>
+        <w:rPr>
+          <w:rFonts w:ascii="Courier New" w:hAnsi="Courier New" w:cs="Courier New"/>
+          <w:bCs/>
+          <w:i/>
+          <w:sz w:val="18"/>
+          <w:szCs w:val="18"/>
+          <w:lang w:val="en-US"/>
+        </w:rPr>
+        <w:t>)</w:t>
       </w:r>
     </w:p>
     <w:bookmarkEnd w:id="38"/>
-    <w:p>
-      <w:pPr>
-        <w:ind w:left="2268" w:hanging="567"/>
-        <w:rPr>
-          <w:rFonts w:ascii="Courier New" w:hAnsi="Courier New" w:cs="Courier New"/>
-          <w:bCs/>
-          <w:i/>
-          <w:sz w:val="18"/>
-          <w:szCs w:val="18"/>
-          <w:lang w:val="en-US"/>
-        </w:rPr>
-      </w:pPr>
-      <w:r>
-        <w:rPr>
-          <w:rFonts w:ascii="Courier New" w:hAnsi="Courier New" w:cs="Courier New"/>
-          <w:bCs/>
-          <w:i/>
-          <w:sz w:val="18"/>
-          <w:szCs w:val="18"/>
-          <w:lang w:val="en-US"/>
-        </w:rPr>
-        <w:t xml:space="preserve">L6 = list(L6.1 = "same", L6.2 = NULL, L6.3= "black", L6.4 = c("red", "brown")), </w:t>
-      </w:r>
-    </w:p>
-    <w:p>
-      <w:pPr>
-        <w:ind w:left="2268" w:hanging="567"/>
-        <w:rPr>
-          <w:rFonts w:ascii="Courier New" w:hAnsi="Courier New" w:cs="Courier New"/>
-          <w:bCs/>
-          <w:i/>
-          <w:sz w:val="18"/>
-          <w:szCs w:val="18"/>
-          <w:lang w:val="en-US"/>
-        </w:rPr>
-      </w:pPr>
-      <w:r>
-        <w:rPr>
-          <w:rFonts w:ascii="Courier New" w:hAnsi="Courier New" w:cs="Courier New"/>
-          <w:bCs/>
-          <w:i/>
-          <w:sz w:val="18"/>
-          <w:szCs w:val="18"/>
-          <w:lang w:val="en-US"/>
-        </w:rPr>
-        <w:t xml:space="preserve">L7 = list(L7.1 = c("Group1")), </w:t>
-      </w:r>
-    </w:p>
-    <w:p>
-      <w:pPr>
-        <w:ind w:left="2268" w:hanging="567"/>
-        <w:rPr>
-          <w:rFonts w:ascii="Courier New" w:hAnsi="Courier New" w:cs="Courier New"/>
-          <w:bCs/>
-          <w:i/>
-          <w:sz w:val="18"/>
-          <w:szCs w:val="18"/>
-          <w:lang w:val="en-US"/>
-        </w:rPr>
-      </w:pPr>
-      <w:r>
-        <w:rPr>
-          <w:rFonts w:ascii="Courier New" w:hAnsi="Courier New" w:cs="Courier New"/>
-          <w:bCs/>
-          <w:i/>
-          <w:sz w:val="18"/>
-          <w:szCs w:val="18"/>
-          <w:lang w:val="en-US"/>
-        </w:rPr>
-        <w:t xml:space="preserve">L8 = list(L7.1 = NULL, L7.2 = c("G", "H"), L7.3 = c("H", "G")), </w:t>
-      </w:r>
-    </w:p>
-    <w:p>
-      <w:pPr>
-        <w:ind w:left="2268" w:hanging="567"/>
-        <w:rPr>
-          <w:rFonts w:ascii="Courier New" w:hAnsi="Courier New" w:cs="Courier New"/>
-          <w:bCs/>
-          <w:i/>
-          <w:sz w:val="18"/>
-          <w:szCs w:val="18"/>
-          <w:lang w:val="en-US"/>
-        </w:rPr>
-      </w:pPr>
-      <w:r>
-        <w:rPr>
-          <w:rFonts w:ascii="Courier New" w:hAnsi="Courier New" w:cs="Courier New"/>
-          <w:bCs/>
-          <w:i/>
-          <w:sz w:val="18"/>
-          <w:szCs w:val="18"/>
-          <w:lang w:val="en-US"/>
-        </w:rPr>
-        <w:t>L9 = list(L9.1 = NULL, L9.2 = "DOT1")</w:t>
-      </w:r>
-    </w:p>
-    <w:p>
-      <w:pPr>
-        <w:ind w:left="1701" w:hanging="567"/>
-        <w:rPr>
-          <w:rFonts w:ascii="Courier New" w:hAnsi="Courier New" w:cs="Courier New"/>
-          <w:bCs/>
-          <w:i/>
-          <w:sz w:val="18"/>
-          <w:szCs w:val="18"/>
-          <w:lang w:val="en-US"/>
-        </w:rPr>
-      </w:pPr>
-      <w:r>
-        <w:rPr>
-          <w:rFonts w:ascii="Courier New" w:hAnsi="Courier New" w:cs="Courier New"/>
-          <w:bCs/>
-          <w:i/>
-          <w:sz w:val="18"/>
-          <w:szCs w:val="18"/>
-          <w:lang w:val="en-US"/>
-        </w:rPr>
-        <w:t>),</w:t>
-      </w:r>
-    </w:p>
-    <w:p>
-      <w:pPr>
-        <w:ind w:left="1701" w:hanging="567"/>
-        <w:rPr>
-          <w:rFonts w:ascii="Courier New" w:hAnsi="Courier New" w:cs="Courier New"/>
-          <w:bCs/>
-          <w:i/>
-          <w:sz w:val="18"/>
-          <w:szCs w:val="18"/>
-          <w:lang w:val="en-US"/>
-        </w:rPr>
-      </w:pPr>
-      <w:r>
-        <w:rPr>
-          <w:rFonts w:ascii="Courier New" w:hAnsi="Courier New" w:cs="Courier New"/>
-          <w:bCs/>
-          <w:i/>
-          <w:sz w:val="18"/>
-          <w:szCs w:val="18"/>
-          <w:lang w:val="en-US"/>
-        </w:rPr>
-        <w:t>thread.nb = 7,</w:t>
-      </w:r>
-    </w:p>
-    <w:p>
-      <w:pPr>
-        <w:ind w:left="1701" w:hanging="567"/>
-        <w:rPr>
-          <w:rFonts w:ascii="Courier New" w:hAnsi="Courier New" w:cs="Courier New"/>
-          <w:bCs/>
-          <w:i/>
-          <w:sz w:val="18"/>
-          <w:szCs w:val="18"/>
-          <w:lang w:val="en-US"/>
-        </w:rPr>
-      </w:pPr>
-      <w:r>
-        <w:rPr>
-          <w:rFonts w:ascii="Courier New" w:hAnsi="Courier New" w:cs="Courier New"/>
-          <w:bCs/>
-          <w:i/>
-          <w:sz w:val="18"/>
-          <w:szCs w:val="18"/>
-          <w:lang w:val="en-US"/>
-        </w:rPr>
-        <w:t>plot.fun = TRUE,</w:t>
-      </w:r>
-    </w:p>
-    <w:p>
-      <w:pPr>
-        <w:ind w:left="1701" w:hanging="567"/>
-        <w:rPr>
-          <w:rFonts w:ascii="Courier New" w:hAnsi="Courier New" w:cs="Courier New"/>
-          <w:bCs/>
-          <w:i/>
-          <w:sz w:val="18"/>
-          <w:szCs w:val="18"/>
-          <w:lang w:val="en-US"/>
-        </w:rPr>
-      </w:pPr>
-      <w:r>
-        <w:rPr>
-          <w:rFonts w:ascii="Courier New" w:hAnsi="Courier New" w:cs="Courier New"/>
-          <w:bCs/>
-          <w:i/>
-          <w:sz w:val="18"/>
-          <w:szCs w:val="18"/>
-          <w:lang w:val="en-US"/>
-        </w:rPr>
-        <w:t>res.path = "C:\\Users\\Gael\\Desktop\\",</w:t>
-      </w:r>
-    </w:p>
-    <w:p>
-      <w:pPr>
-        <w:ind w:left="1701" w:hanging="567"/>
-        <w:rPr>
-          <w:rFonts w:ascii="Courier New" w:hAnsi="Courier New" w:cs="Courier New"/>
-          <w:bCs/>
-          <w:i/>
-          <w:sz w:val="18"/>
-          <w:szCs w:val="18"/>
-          <w:lang w:val="en-US"/>
-        </w:rPr>
-      </w:pPr>
-      <w:r>
-        <w:rPr>
-          <w:rFonts w:ascii="Courier New" w:hAnsi="Courier New" w:cs="Courier New"/>
-          <w:bCs/>
-          <w:i/>
-          <w:sz w:val="18"/>
-          <w:szCs w:val="18"/>
-          <w:lang w:val="en-US"/>
-        </w:rPr>
-        <w:t>export = TRUE</w:t>
-      </w:r>
-    </w:p>
-    <w:p>
-      <w:pPr>
-        <w:ind w:left="1134" w:hanging="567"/>
-        <w:rPr>
-          <w:rFonts w:ascii="Courier New" w:hAnsi="Courier New" w:cs="Courier New"/>
-          <w:bCs/>
-          <w:i/>
-          <w:sz w:val="18"/>
-          <w:szCs w:val="18"/>
-          <w:lang w:val="en-US"/>
-        </w:rPr>
-      </w:pPr>
-      <w:r>
-        <w:rPr>
-          <w:rFonts w:ascii="Courier New" w:hAnsi="Courier New" w:cs="Courier New"/>
-          <w:bCs/>
-          <w:i/>
-          <w:sz w:val="18"/>
-          <w:szCs w:val="18"/>
-          <w:lang w:val="en-US"/>
-        </w:rPr>
-        <w:t>)</w:t>
-      </w:r>
-    </w:p>
     <w:p>
       <w:pPr>
         <w:ind w:left="567" w:hanging="567"/>
@@ -26884,7 +27086,7 @@
 </file>
 
 <file path=customXml/itemProps1.xml><?xml version="1.0" encoding="utf-8"?>
-<ds:datastoreItem xmlns:ds="http://schemas.openxmlformats.org/officeDocument/2006/customXml" ds:itemID="{CD66D469-FF2E-4323-B3DF-BAF5AED46915}">
+<ds:datastoreItem xmlns:ds="http://schemas.openxmlformats.org/officeDocument/2006/customXml" ds:itemID="{444983B8-4353-4732-B2C6-EE9A3DEF6E8E}">
   <ds:schemaRefs>
     <ds:schemaRef ds:uri="http://schemas.openxmlformats.org/officeDocument/2006/bibliography"/>
   </ds:schemaRefs>

</xml_diff>

<commit_message>
alpha solved for scatter and boxplot
</commit_message>
<xml_diff>
--- a/cute_checks.docx
+++ b/cute_checks.docx
@@ -2976,23 +2976,7 @@
             <w:noProof/>
             <w:lang w:val="en-GB"/>
           </w:rPr>
-          <w:t>fun_gg_scat</w:t>
-        </w:r>
-        <w:r>
-          <w:rPr>
-            <w:rStyle w:val="Lienhypertexte"/>
-            <w:noProof/>
-            <w:lang w:val="en-GB"/>
-          </w:rPr>
-          <w:t>t</w:t>
-        </w:r>
-        <w:r>
-          <w:rPr>
-            <w:rStyle w:val="Lienhypertexte"/>
-            <w:noProof/>
-            <w:lang w:val="en-GB"/>
-          </w:rPr>
-          <w:t xml:space="preserve">er() #### </w:t>
+          <w:t xml:space="preserve">fun_gg_scatter() #### </w:t>
         </w:r>
         <w:r>
           <w:rPr>
@@ -3156,23 +3140,7 @@
             <w:noProof/>
             <w:lang w:val="en-GB"/>
           </w:rPr>
-          <w:t>fun_gg_bo</w:t>
-        </w:r>
-        <w:r>
-          <w:rPr>
-            <w:rStyle w:val="Lienhypertexte"/>
-            <w:noProof/>
-            <w:lang w:val="en-GB"/>
-          </w:rPr>
-          <w:t>x</w:t>
-        </w:r>
-        <w:r>
-          <w:rPr>
-            <w:rStyle w:val="Lienhypertexte"/>
-            <w:noProof/>
-            <w:lang w:val="en-GB"/>
-          </w:rPr>
-          <w:t xml:space="preserve">plot() #### </w:t>
+          <w:t xml:space="preserve">fun_gg_boxplot() #### </w:t>
         </w:r>
         <w:r>
           <w:rPr>
@@ -13209,7 +13177,29 @@
           <w:szCs w:val="18"/>
           <w:lang w:val="en-US"/>
         </w:rPr>
-        <w:t>8.1 = list(1, 0.5)</w:t>
+        <w:t>8.1 = list(1, 0.</w:t>
+      </w:r>
+      <w:r>
+        <w:rPr>
+          <w:rFonts w:ascii="Courier New" w:hAnsi="Courier New" w:cs="Courier New"/>
+          <w:bCs/>
+          <w:i/>
+          <w:sz w:val="18"/>
+          <w:szCs w:val="18"/>
+          <w:lang w:val="en-US"/>
+        </w:rPr>
+        <w:t>1</w:t>
+      </w:r>
+      <w:r>
+        <w:rPr>
+          <w:rFonts w:ascii="Courier New" w:hAnsi="Courier New" w:cs="Courier New"/>
+          <w:bCs/>
+          <w:i/>
+          <w:sz w:val="18"/>
+          <w:szCs w:val="18"/>
+          <w:lang w:val="en-US"/>
+        </w:rPr>
+        <w:t>)</w:t>
       </w:r>
       <w:r>
         <w:rPr>
@@ -13253,7 +13243,29 @@
           <w:szCs w:val="18"/>
           <w:lang w:val="en-US"/>
         </w:rPr>
-        <w:t>list(0.5))</w:t>
+        <w:t>list(0.</w:t>
+      </w:r>
+      <w:r>
+        <w:rPr>
+          <w:rFonts w:ascii="Courier New" w:hAnsi="Courier New" w:cs="Courier New"/>
+          <w:bCs/>
+          <w:i/>
+          <w:sz w:val="18"/>
+          <w:szCs w:val="18"/>
+          <w:lang w:val="en-US"/>
+        </w:rPr>
+        <w:t>1</w:t>
+      </w:r>
+      <w:r>
+        <w:rPr>
+          <w:rFonts w:ascii="Courier New" w:hAnsi="Courier New" w:cs="Courier New"/>
+          <w:bCs/>
+          <w:i/>
+          <w:sz w:val="18"/>
+          <w:szCs w:val="18"/>
+          <w:lang w:val="en-US"/>
+        </w:rPr>
+        <w:t>))</w:t>
       </w:r>
     </w:p>
     <w:p>
@@ -14545,7 +14557,20 @@
           <w:szCs w:val="18"/>
           <w:lang w:val="en-US"/>
         </w:rPr>
-        <w:t>8.1 = 0.5)</w:t>
+        <w:t>8.1 = 0.5</w:t>
+      </w:r>
+      <w:bookmarkStart w:id="36" w:name="_GoBack"/>
+      <w:bookmarkEnd w:id="36"/>
+      <w:r>
+        <w:rPr>
+          <w:rFonts w:ascii="Courier New" w:hAnsi="Courier New" w:cs="Courier New"/>
+          <w:bCs/>
+          <w:i/>
+          <w:sz w:val="18"/>
+          <w:szCs w:val="18"/>
+          <w:lang w:val="en-US"/>
+        </w:rPr>
+        <w:t>)</w:t>
       </w:r>
     </w:p>
     <w:p>
@@ -16316,7 +16341,7 @@
       <w:pPr>
         <w:pStyle w:val="Titre20"/>
       </w:pPr>
-      <w:bookmarkStart w:id="36" w:name="_Toc33526711"/>
+      <w:bookmarkStart w:id="37" w:name="_Toc33526711"/>
       <w:r>
         <w:t xml:space="preserve">######## </w:t>
       </w:r>
@@ -16368,7 +16393,7 @@
       <w:r>
         <w:t xml:space="preserve"> if required</w:t>
       </w:r>
-      <w:bookmarkEnd w:id="36"/>
+      <w:bookmarkEnd w:id="37"/>
     </w:p>
     <w:p>
       <w:pPr>
@@ -16479,7 +16504,7 @@
       <w:pPr>
         <w:pStyle w:val="Titre20"/>
       </w:pPr>
-      <w:bookmarkStart w:id="37" w:name="_Toc33526712"/>
+      <w:bookmarkStart w:id="38" w:name="_Toc33526712"/>
       <w:r>
         <w:t xml:space="preserve">######## </w:t>
       </w:r>
@@ -16505,7 +16530,7 @@
       <w:r>
         <w:t>ggplot2 boxplot + background dots if required</w:t>
       </w:r>
-      <w:bookmarkEnd w:id="37"/>
+      <w:bookmarkEnd w:id="38"/>
     </w:p>
     <w:p>
       <w:pPr>
@@ -22508,7 +22533,6 @@
           <w:lang w:val="en-US"/>
         </w:rPr>
       </w:pPr>
-      <w:bookmarkStart w:id="38" w:name="_GoBack"/>
       <w:r>
         <w:rPr>
           <w:rFonts w:ascii="Courier New" w:hAnsi="Courier New" w:cs="Courier New"/>
@@ -23083,18 +23107,7 @@
           <w:szCs w:val="18"/>
           <w:lang w:val="en-US"/>
         </w:rPr>
-        <w:t>L10</w:t>
-      </w:r>
-      <w:r>
-        <w:rPr>
-          <w:rFonts w:ascii="Courier New" w:hAnsi="Courier New" w:cs="Courier New"/>
-          <w:bCs/>
-          <w:i/>
-          <w:sz w:val="18"/>
-          <w:szCs w:val="18"/>
-          <w:lang w:val="en-US"/>
-        </w:rPr>
-        <w:t xml:space="preserve"> = </w:t>
+        <w:t xml:space="preserve">L10 = </w:t>
       </w:r>
       <w:r>
         <w:rPr>
@@ -23617,7 +23630,6 @@
         <w:t>)</w:t>
       </w:r>
     </w:p>
-    <w:bookmarkEnd w:id="38"/>
     <w:p>
       <w:pPr>
         <w:ind w:left="567" w:hanging="567"/>
@@ -27086,7 +27098,7 @@
 </file>
 
 <file path=customXml/itemProps1.xml><?xml version="1.0" encoding="utf-8"?>
-<ds:datastoreItem xmlns:ds="http://schemas.openxmlformats.org/officeDocument/2006/customXml" ds:itemID="{444983B8-4353-4732-B2C6-EE9A3DEF6E8E}">
+<ds:datastoreItem xmlns:ds="http://schemas.openxmlformats.org/officeDocument/2006/customXml" ds:itemID="{068FD68D-BC3B-48FC-A778-C74C62B69F23}">
   <ds:schemaRefs>
     <ds:schemaRef ds:uri="http://schemas.openxmlformats.org/officeDocument/2006/bibliography"/>
   </ds:schemaRefs>

</xml_diff>

<commit_message>
fun_gg_boxplot() big dot.tidy and stat display fixed, remain scale log2 and log10 to fix
</commit_message>
<xml_diff>
--- a/cute_checks.docx
+++ b/cute_checks.docx
@@ -6108,7 +6108,29 @@
           <w:szCs w:val="18"/>
           <w:lang w:val="en-US"/>
         </w:rPr>
-        <w:t xml:space="preserve">export = TRUE, </w:t>
+        <w:t xml:space="preserve">export = </w:t>
+      </w:r>
+      <w:r>
+        <w:rPr>
+          <w:rFonts w:ascii="Courier New" w:hAnsi="Courier New" w:cs="Courier New"/>
+          <w:bCs/>
+          <w:i/>
+          <w:sz w:val="18"/>
+          <w:szCs w:val="18"/>
+          <w:lang w:val="en-US"/>
+        </w:rPr>
+        <w:t>FALSE</w:t>
+      </w:r>
+      <w:r>
+        <w:rPr>
+          <w:rFonts w:ascii="Courier New" w:hAnsi="Courier New" w:cs="Courier New"/>
+          <w:bCs/>
+          <w:i/>
+          <w:sz w:val="18"/>
+          <w:szCs w:val="18"/>
+          <w:lang w:val="en-US"/>
+        </w:rPr>
+        <w:t xml:space="preserve">, </w:t>
       </w:r>
     </w:p>
     <w:p>
@@ -6352,6 +6374,17 @@
           <w:lang w:val="en-US"/>
         </w:rPr>
       </w:pPr>
+      <w:r>
+        <w:rPr>
+          <w:rFonts w:ascii="Courier New" w:hAnsi="Courier New" w:cs="Courier New"/>
+          <w:bCs/>
+          <w:i/>
+          <w:sz w:val="18"/>
+          <w:szCs w:val="18"/>
+          <w:lang w:val="en-US"/>
+        </w:rPr>
+        <w:t xml:space="preserve">a &lt;- </w:t>
+      </w:r>
       <w:r>
         <w:rPr>
           <w:rFonts w:ascii="Courier New" w:hAnsi="Courier New" w:cs="Courier New"/>
@@ -28940,6 +28973,7 @@
           <w:lang w:val="en-US"/>
         </w:rPr>
       </w:pPr>
+      <w:bookmarkStart w:id="38" w:name="_GoBack"/>
       <w:r>
         <w:rPr>
           <w:rFonts w:ascii="Courier New" w:hAnsi="Courier New" w:cs="Courier New"/>
@@ -29364,7 +29398,29 @@
           <w:szCs w:val="18"/>
           <w:lang w:val="en-US"/>
         </w:rPr>
-        <w:t xml:space="preserve">export = TRUE, </w:t>
+        <w:t xml:space="preserve">export = </w:t>
+      </w:r>
+      <w:r>
+        <w:rPr>
+          <w:rFonts w:ascii="Courier New" w:hAnsi="Courier New" w:cs="Courier New"/>
+          <w:bCs/>
+          <w:i/>
+          <w:sz w:val="18"/>
+          <w:szCs w:val="18"/>
+          <w:lang w:val="en-US"/>
+        </w:rPr>
+        <w:t>FALSE</w:t>
+      </w:r>
+      <w:r>
+        <w:rPr>
+          <w:rFonts w:ascii="Courier New" w:hAnsi="Courier New" w:cs="Courier New"/>
+          <w:bCs/>
+          <w:i/>
+          <w:sz w:val="18"/>
+          <w:szCs w:val="18"/>
+          <w:lang w:val="en-US"/>
+        </w:rPr>
+        <w:t xml:space="preserve">, </w:t>
       </w:r>
     </w:p>
     <w:p>
@@ -29415,6 +29471,7 @@
         <w:t>)</w:t>
       </w:r>
     </w:p>
+    <w:bookmarkEnd w:id="38"/>
     <w:p>
       <w:pPr>
         <w:ind w:left="567" w:hanging="567"/>
@@ -36328,21 +36385,7 @@
           <w:u w:val="single"/>
           <w:lang w:val="en-US"/>
         </w:rPr>
-        <w:t># 51</w:t>
-      </w:r>
-      <w:bookmarkStart w:id="38" w:name="_GoBack"/>
-      <w:bookmarkEnd w:id="38"/>
-      <w:r>
-        <w:rPr>
-          <w:rFonts w:ascii="Courier New" w:hAnsi="Courier New" w:cs="Courier New"/>
-          <w:bCs/>
-          <w:i/>
-          <w:sz w:val="18"/>
-          <w:szCs w:val="18"/>
-          <w:u w:val="single"/>
-          <w:lang w:val="en-US"/>
-        </w:rPr>
-        <w:t>2 tests checking the box and dot colors with tidy dots &amp; NA removing classes</w:t>
+        <w:t># 512 tests checking the box and dot colors with tidy dots &amp; NA removing classes</w:t>
       </w:r>
     </w:p>
     <w:p>
@@ -43578,7 +43621,7 @@
 </file>
 
 <file path=customXml/itemProps1.xml><?xml version="1.0" encoding="utf-8"?>
-<ds:datastoreItem xmlns:ds="http://schemas.openxmlformats.org/officeDocument/2006/customXml" ds:itemID="{84256944-51A2-48B8-84F7-4DB2352D3A6C}">
+<ds:datastoreItem xmlns:ds="http://schemas.openxmlformats.org/officeDocument/2006/customXml" ds:itemID="{55ADD0C7-ED95-46A8-B8C3-8B0213689E4D}">
   <ds:schemaRefs>
     <ds:schemaRef ds:uri="http://schemas.openxmlformats.org/officeDocument/2006/bibliography"/>
   </ds:schemaRefs>

</xml_diff>